<commit_message>
Added files for easy navigation, not that web applications and Automation Scripts need to be in home folder in order to automation scripts to work
</commit_message>
<xml_diff>
--- a/ResearchFinalPaper.docx
+++ b/ResearchFinalPaper.docx
@@ -100,10 +100,10 @@
     </w:p>
     <w:p>
       <w:r>
-        <w:t>Currently</w:t>
-      </w:r>
-      <w:r>
-        <w:t xml:space="preserve">, Automation </w:t>
+        <w:t>Today</w:t>
+      </w:r>
+      <w:r>
+        <w:t xml:space="preserve"> Automation </w:t>
       </w:r>
       <w:r>
         <w:t>T</w:t>
@@ -118,13 +118,34 @@
         <w:t xml:space="preserve">that </w:t>
       </w:r>
       <w:r>
-        <w:t xml:space="preserve">all companies are required to implement </w:t>
-      </w:r>
-      <w:r>
-        <w:t xml:space="preserve">in software development </w:t>
-      </w:r>
-      <w:r>
-        <w:t>to maintain customer satisfaction in online web applications</w:t>
+        <w:t>many</w:t>
+      </w:r>
+      <w:r>
+        <w:t xml:space="preserve"> companies </w:t>
+      </w:r>
+      <w:r>
+        <w:t>use</w:t>
+      </w:r>
+      <w:r>
+        <w:t xml:space="preserve"> to </w:t>
+      </w:r>
+      <w:r>
+        <w:t>ensure</w:t>
+      </w:r>
+      <w:r>
+        <w:t xml:space="preserve"> </w:t>
+      </w:r>
+      <w:r>
+        <w:t xml:space="preserve">quality </w:t>
+      </w:r>
+      <w:r>
+        <w:t xml:space="preserve">software </w:t>
+      </w:r>
+      <w:r>
+        <w:t>meets</w:t>
+      </w:r>
+      <w:r>
+        <w:t xml:space="preserve"> customer satisfaction in online web applications</w:t>
       </w:r>
       <w:r>
         <w:t>.</w:t>
@@ -133,7 +154,13 @@
         <w:t xml:space="preserve"> </w:t>
       </w:r>
       <w:r>
-        <w:t>With the cost of this software development fluctuating rapidly depending on the need of the software, outsourcing software testing is not a new concept</w:t>
+        <w:t>With the cost of this software development fluctuating rapidly depending on the need of the software,</w:t>
+      </w:r>
+      <w:r>
+        <w:t xml:space="preserve"> the idea of</w:t>
+      </w:r>
+      <w:r>
+        <w:t xml:space="preserve"> outsourcing software testing is not a new concept</w:t>
       </w:r>
       <w:r>
         <w:t xml:space="preserve">. Many companies offer testing services that are not only comprehensive, but also affordable for any sized company looking to create an online footprint. </w:t>
@@ -209,18 +236,30 @@
         <w:t>, a worldwide testing service</w:t>
       </w:r>
       <w:r>
-        <w:t xml:space="preserve">, utilizes a comprehensive and sweeping set of solutions for automation testing with a large source of commercial and automation tools: </w:t>
-      </w:r>
-    </w:p>
-    <w:p>
+        <w:t>, utilizes a comprehensive and sweeping set of solutions for automation testing with a large source of commercial and automation tools</w:t>
+      </w:r>
+      <w:r>
+        <w:rPr>
+          <w:vertAlign w:val="superscript"/>
+        </w:rPr>
+        <w:t>1</w:t>
+      </w:r>
+      <w:r>
+        <w:t xml:space="preserve">: </w:t>
+      </w:r>
+    </w:p>
+    <w:p>
+      <w:pPr>
+        <w:jc w:val="center"/>
+      </w:pPr>
       <w:r>
         <w:rPr>
           <w:noProof/>
         </w:rPr>
         <w:drawing>
           <wp:inline distT="0" distB="0" distL="0" distR="0">
-            <wp:extent cx="5943600" cy="3982212"/>
-            <wp:effectExtent l="0" t="0" r="0" b="0"/>
+            <wp:extent cx="5004179" cy="3352800"/>
+            <wp:effectExtent l="0" t="0" r="6350" b="0"/>
             <wp:docPr id="1" name="Picture 1" descr="Test Automation Company Framework"/>
             <wp:cNvGraphicFramePr>
               <a:graphicFrameLocks xmlns:a="http://schemas.openxmlformats.org/drawingml/2006/main" noChangeAspect="1"/>
@@ -235,7 +274,7 @@
                     </pic:cNvPicPr>
                   </pic:nvPicPr>
                   <pic:blipFill>
-                    <a:blip r:embed="rId5">
+                    <a:blip r:embed="rId6">
                       <a:extLst>
                         <a:ext uri="{28A0092B-C50C-407E-A947-70E740481C1C}">
                           <a14:useLocalDpi xmlns:a14="http://schemas.microsoft.com/office/drawing/2010/main" val="0"/>
@@ -250,7 +289,7 @@
                   <pic:spPr bwMode="auto">
                     <a:xfrm>
                       <a:off x="0" y="0"/>
-                      <a:ext cx="5943600" cy="3982212"/>
+                      <a:ext cx="5018484" cy="3362384"/>
                     </a:xfrm>
                     <a:prstGeom prst="rect">
                       <a:avLst/>
@@ -266,9 +305,12 @@
           </wp:inline>
         </w:drawing>
       </w:r>
-    </w:p>
-    <w:p>
-      <w:pPr>
+      <w:bookmarkStart w:id="0" w:name="_GoBack"/>
+      <w:bookmarkEnd w:id="0"/>
+    </w:p>
+    <w:p>
+      <w:pPr>
+        <w:jc w:val="center"/>
         <w:rPr>
           <w:i/>
           <w:sz w:val="18"/>
@@ -281,7 +323,7 @@
         </w:rPr>
         <w:t xml:space="preserve">Resource pulled from: </w:t>
       </w:r>
-      <w:hyperlink r:id="rId6" w:history="1">
+      <w:hyperlink r:id="rId7" w:history="1">
         <w:r>
           <w:rPr>
             <w:rStyle w:val="Hyperlink"/>
@@ -296,16 +338,11 @@
       <w:r>
         <w:t xml:space="preserve">While their tool kit is wide and varied, </w:t>
       </w:r>
-      <w:proofErr w:type="gramStart"/>
-      <w:r>
-        <w:t>I</w:t>
-      </w:r>
-      <w:r>
-        <w:t>t</w:t>
-      </w:r>
-      <w:proofErr w:type="gramEnd"/>
-      <w:r>
-        <w:t xml:space="preserve"> is interesting to note that utilization of cloud computing is not present </w:t>
+      <w:r>
+        <w:t>i</w:t>
+      </w:r>
+      <w:r>
+        <w:t xml:space="preserve">t is interesting to note that utilization of cloud computing is not present </w:t>
       </w:r>
       <w:r>
         <w:t>as part of their solutions package</w:t>
@@ -344,6 +381,7 @@
     <w:p/>
     <w:p>
       <w:r>
+        <w:lastRenderedPageBreak/>
         <w:t>W</w:t>
       </w:r>
       <w:r>
@@ -607,6 +645,7 @@
     </w:p>
     <w:p>
       <w:pPr>
+        <w:jc w:val="center"/>
         <w:rPr>
           <w:i/>
           <w:sz w:val="18"/>
@@ -628,6 +667,9 @@
       </w:r>
     </w:p>
     <w:p>
+      <w:pPr>
+        <w:jc w:val="center"/>
+      </w:pPr>
       <w:r>
         <w:rPr>
           <w:noProof/>
@@ -637,74 +679,6 @@
             <wp:extent cx="3614581" cy="2446020"/>
             <wp:effectExtent l="0" t="0" r="5080" b="0"/>
             <wp:docPr id="22" name="Picture 22"/>
-            <wp:cNvGraphicFramePr>
-              <a:graphicFrameLocks xmlns:a="http://schemas.openxmlformats.org/drawingml/2006/main" noChangeAspect="1"/>
-            </wp:cNvGraphicFramePr>
-            <a:graphic xmlns:a="http://schemas.openxmlformats.org/drawingml/2006/main">
-              <a:graphicData uri="http://schemas.openxmlformats.org/drawingml/2006/picture">
-                <pic:pic xmlns:pic="http://schemas.openxmlformats.org/drawingml/2006/picture">
-                  <pic:nvPicPr>
-                    <pic:cNvPr id="1" name=""/>
-                    <pic:cNvPicPr/>
-                  </pic:nvPicPr>
-                  <pic:blipFill>
-                    <a:blip r:embed="rId7"/>
-                    <a:stretch>
-                      <a:fillRect/>
-                    </a:stretch>
-                  </pic:blipFill>
-                  <pic:spPr>
-                    <a:xfrm>
-                      <a:off x="0" y="0"/>
-                      <a:ext cx="3640318" cy="2463437"/>
-                    </a:xfrm>
-                    <a:prstGeom prst="rect">
-                      <a:avLst/>
-                    </a:prstGeom>
-                  </pic:spPr>
-                </pic:pic>
-              </a:graphicData>
-            </a:graphic>
-          </wp:inline>
-        </w:drawing>
-      </w:r>
-    </w:p>
-    <w:p>
-      <w:pPr>
-        <w:rPr>
-          <w:i/>
-          <w:sz w:val="18"/>
-          <w:szCs w:val="18"/>
-        </w:rPr>
-      </w:pPr>
-      <w:r>
-        <w:rPr>
-          <w:i/>
-          <w:sz w:val="18"/>
-          <w:szCs w:val="18"/>
-        </w:rPr>
-        <w:lastRenderedPageBreak/>
-        <w:t xml:space="preserve">Create User Page for </w:t>
-      </w:r>
-      <w:r>
-        <w:rPr>
-          <w:i/>
-          <w:sz w:val="18"/>
-          <w:szCs w:val="18"/>
-        </w:rPr>
-        <w:t>php/MySQL web application</w:t>
-      </w:r>
-    </w:p>
-    <w:p>
-      <w:r>
-        <w:rPr>
-          <w:noProof/>
-        </w:rPr>
-        <w:drawing>
-          <wp:inline distT="0" distB="0" distL="0" distR="0" wp14:anchorId="7964BD77" wp14:editId="56C9D51E">
-            <wp:extent cx="3558565" cy="2499360"/>
-            <wp:effectExtent l="0" t="0" r="3810" b="0"/>
-            <wp:docPr id="23" name="Picture 23"/>
             <wp:cNvGraphicFramePr>
               <a:graphicFrameLocks xmlns:a="http://schemas.openxmlformats.org/drawingml/2006/main" noChangeAspect="1"/>
             </wp:cNvGraphicFramePr>
@@ -724,6 +698,70 @@
                   <pic:spPr>
                     <a:xfrm>
                       <a:off x="0" y="0"/>
+                      <a:ext cx="3640318" cy="2463437"/>
+                    </a:xfrm>
+                    <a:prstGeom prst="rect">
+                      <a:avLst/>
+                    </a:prstGeom>
+                  </pic:spPr>
+                </pic:pic>
+              </a:graphicData>
+            </a:graphic>
+          </wp:inline>
+        </w:drawing>
+      </w:r>
+    </w:p>
+    <w:p>
+      <w:pPr>
+        <w:jc w:val="center"/>
+        <w:rPr>
+          <w:i/>
+          <w:sz w:val="18"/>
+          <w:szCs w:val="18"/>
+        </w:rPr>
+      </w:pPr>
+      <w:r>
+        <w:rPr>
+          <w:i/>
+          <w:sz w:val="18"/>
+          <w:szCs w:val="18"/>
+        </w:rPr>
+        <w:t>Create User Page for php/MySQL web application</w:t>
+      </w:r>
+    </w:p>
+    <w:p>
+      <w:pPr>
+        <w:jc w:val="center"/>
+      </w:pPr>
+      <w:r>
+        <w:rPr>
+          <w:noProof/>
+        </w:rPr>
+        <w:lastRenderedPageBreak/>
+        <w:drawing>
+          <wp:inline distT="0" distB="0" distL="0" distR="0" wp14:anchorId="7964BD77" wp14:editId="56C9D51E">
+            <wp:extent cx="3558565" cy="2499360"/>
+            <wp:effectExtent l="0" t="0" r="3810" b="0"/>
+            <wp:docPr id="23" name="Picture 23"/>
+            <wp:cNvGraphicFramePr>
+              <a:graphicFrameLocks xmlns:a="http://schemas.openxmlformats.org/drawingml/2006/main" noChangeAspect="1"/>
+            </wp:cNvGraphicFramePr>
+            <a:graphic xmlns:a="http://schemas.openxmlformats.org/drawingml/2006/main">
+              <a:graphicData uri="http://schemas.openxmlformats.org/drawingml/2006/picture">
+                <pic:pic xmlns:pic="http://schemas.openxmlformats.org/drawingml/2006/picture">
+                  <pic:nvPicPr>
+                    <pic:cNvPr id="1" name=""/>
+                    <pic:cNvPicPr/>
+                  </pic:nvPicPr>
+                  <pic:blipFill>
+                    <a:blip r:embed="rId9"/>
+                    <a:stretch>
+                      <a:fillRect/>
+                    </a:stretch>
+                  </pic:blipFill>
+                  <pic:spPr>
+                    <a:xfrm>
+                      <a:off x="0" y="0"/>
                       <a:ext cx="3580300" cy="2514626"/>
                     </a:xfrm>
                     <a:prstGeom prst="rect">
@@ -831,7 +869,7 @@
                     </pic:cNvPicPr>
                   </pic:nvPicPr>
                   <pic:blipFill>
-                    <a:blip r:embed="rId9" cstate="print">
+                    <a:blip r:embed="rId10" cstate="print">
                       <a:extLst>
                         <a:ext uri="{28A0092B-C50C-407E-A947-70E740481C1C}">
                           <a14:useLocalDpi xmlns:a14="http://schemas.microsoft.com/office/drawing/2010/main" val="0"/>
@@ -1067,7 +1105,7 @@
                     </pic:cNvPicPr>
                   </pic:nvPicPr>
                   <pic:blipFill>
-                    <a:blip r:embed="rId10" cstate="print">
+                    <a:blip r:embed="rId11" cstate="print">
                       <a:extLst>
                         <a:ext uri="{28A0092B-C50C-407E-A947-70E740481C1C}">
                           <a14:useLocalDpi xmlns:a14="http://schemas.microsoft.com/office/drawing/2010/main" val="0"/>
@@ -1216,8 +1254,6 @@
         <w:lastRenderedPageBreak/>
         <w:t>Automation of Sanitized Web Applications</w:t>
       </w:r>
-      <w:bookmarkStart w:id="0" w:name="_GoBack"/>
-      <w:bookmarkEnd w:id="0"/>
     </w:p>
     <w:p>
       <w:r>
@@ -1413,7 +1449,7 @@
         <w:lastRenderedPageBreak/>
         <w:t xml:space="preserve">normal </w:t>
       </w:r>
-      <w:hyperlink r:id="rId11" w:tooltip="SQL Injection" w:history="1">
+      <w:hyperlink r:id="rId12" w:tooltip="SQL Injection" w:history="1">
         <w:r>
           <w:rPr>
             <w:i/>
@@ -1427,11 +1463,26 @@
         </w:rPr>
         <w:t xml:space="preserve">, the only difference being the way the data is retrieved from the database. When the database does not output data to the web page, an attacker is forced to steal data by asking the database a series of true or false questions. This makes exploiting the SQL Injection vulnerability more difficult, but not </w:t>
       </w:r>
+      <w:proofErr w:type="gramStart"/>
       <w:r>
         <w:rPr>
           <w:i/>
         </w:rPr>
-        <w:t>impossible. “</w:t>
+        <w:t>impossible.“</w:t>
+      </w:r>
+      <w:proofErr w:type="gramEnd"/>
+      <w:r>
+        <w:rPr>
+          <w:i/>
+        </w:rPr>
+        <w:t xml:space="preserve"> </w:t>
+      </w:r>
+      <w:r>
+        <w:rPr>
+          <w:sz w:val="24"/>
+          <w:vertAlign w:val="superscript"/>
+        </w:rPr>
+        <w:t>3</w:t>
       </w:r>
     </w:p>
     <w:p>
@@ -1450,6 +1501,7 @@
     </w:p>
     <w:p>
       <w:pPr>
+        <w:jc w:val="center"/>
         <w:rPr>
           <w:i/>
           <w:sz w:val="18"/>
@@ -1472,6 +1524,7 @@
     </w:p>
     <w:p>
       <w:pPr>
+        <w:jc w:val="center"/>
         <w:rPr>
           <w:b/>
           <w:sz w:val="24"/>
@@ -1499,7 +1552,7 @@
                     </pic:cNvPicPr>
                   </pic:nvPicPr>
                   <pic:blipFill>
-                    <a:blip r:embed="rId12" cstate="print">
+                    <a:blip r:embed="rId13" cstate="print">
                       <a:extLst>
                         <a:ext uri="{28A0092B-C50C-407E-A947-70E740481C1C}">
                           <a14:useLocalDpi xmlns:a14="http://schemas.microsoft.com/office/drawing/2010/main" val="0"/>
@@ -1533,6 +1586,7 @@
     </w:p>
     <w:p>
       <w:pPr>
+        <w:jc w:val="center"/>
         <w:rPr>
           <w:i/>
           <w:sz w:val="18"/>
@@ -1564,6 +1618,7 @@
     </w:p>
     <w:p>
       <w:pPr>
+        <w:jc w:val="center"/>
         <w:rPr>
           <w:b/>
           <w:sz w:val="32"/>
@@ -1591,7 +1646,7 @@
                     </pic:cNvPicPr>
                   </pic:nvPicPr>
                   <pic:blipFill>
-                    <a:blip r:embed="rId13" cstate="print">
+                    <a:blip r:embed="rId14" cstate="print">
                       <a:extLst>
                         <a:ext uri="{28A0092B-C50C-407E-A947-70E740481C1C}">
                           <a14:useLocalDpi xmlns:a14="http://schemas.microsoft.com/office/drawing/2010/main" val="0"/>
@@ -1625,6 +1680,7 @@
     </w:p>
     <w:p>
       <w:pPr>
+        <w:jc w:val="center"/>
         <w:rPr>
           <w:i/>
           <w:sz w:val="18"/>
@@ -1640,6 +1696,7 @@
     </w:p>
     <w:p>
       <w:pPr>
+        <w:jc w:val="center"/>
         <w:rPr>
           <w:i/>
           <w:sz w:val="18"/>
@@ -1656,6 +1713,7 @@
     </w:p>
     <w:p>
       <w:pPr>
+        <w:jc w:val="center"/>
         <w:rPr>
           <w:i/>
         </w:rPr>
@@ -1682,7 +1740,7 @@
                     </pic:cNvPicPr>
                   </pic:nvPicPr>
                   <pic:blipFill>
-                    <a:blip r:embed="rId14" cstate="print">
+                    <a:blip r:embed="rId15" cstate="print">
                       <a:extLst>
                         <a:ext uri="{28A0092B-C50C-407E-A947-70E740481C1C}">
                           <a14:useLocalDpi xmlns:a14="http://schemas.microsoft.com/office/drawing/2010/main" val="0"/>
@@ -1716,6 +1774,7 @@
     </w:p>
     <w:p>
       <w:pPr>
+        <w:jc w:val="center"/>
         <w:rPr>
           <w:i/>
           <w:sz w:val="18"/>
@@ -1731,6 +1790,7 @@
     </w:p>
     <w:p>
       <w:pPr>
+        <w:jc w:val="center"/>
         <w:rPr>
           <w:i/>
           <w:sz w:val="18"/>
@@ -1745,55 +1805,6 @@
             <wp:extent cx="4347713" cy="3397812"/>
             <wp:effectExtent l="0" t="0" r="0" b="0"/>
             <wp:docPr id="12" name="Picture 12"/>
-            <wp:cNvGraphicFramePr>
-              <a:graphicFrameLocks xmlns:a="http://schemas.openxmlformats.org/drawingml/2006/main" noChangeAspect="1"/>
-            </wp:cNvGraphicFramePr>
-            <a:graphic xmlns:a="http://schemas.openxmlformats.org/drawingml/2006/main">
-              <a:graphicData uri="http://schemas.openxmlformats.org/drawingml/2006/picture">
-                <pic:pic xmlns:pic="http://schemas.openxmlformats.org/drawingml/2006/picture">
-                  <pic:nvPicPr>
-                    <pic:cNvPr id="1" name=""/>
-                    <pic:cNvPicPr/>
-                  </pic:nvPicPr>
-                  <pic:blipFill>
-                    <a:blip r:embed="rId15"/>
-                    <a:stretch>
-                      <a:fillRect/>
-                    </a:stretch>
-                  </pic:blipFill>
-                  <pic:spPr>
-                    <a:xfrm>
-                      <a:off x="0" y="0"/>
-                      <a:ext cx="4373175" cy="3417711"/>
-                    </a:xfrm>
-                    <a:prstGeom prst="rect">
-                      <a:avLst/>
-                    </a:prstGeom>
-                  </pic:spPr>
-                </pic:pic>
-              </a:graphicData>
-            </a:graphic>
-          </wp:inline>
-        </w:drawing>
-      </w:r>
-    </w:p>
-    <w:p>
-      <w:pPr>
-        <w:rPr>
-          <w:i/>
-          <w:sz w:val="18"/>
-        </w:rPr>
-      </w:pPr>
-      <w:r>
-        <w:rPr>
-          <w:noProof/>
-        </w:rPr>
-        <w:lastRenderedPageBreak/>
-        <w:drawing>
-          <wp:inline distT="0" distB="0" distL="0" distR="0" wp14:anchorId="45F23D67" wp14:editId="1E2AE0DB">
-            <wp:extent cx="4339087" cy="3162527"/>
-            <wp:effectExtent l="0" t="0" r="4445" b="0"/>
-            <wp:docPr id="13" name="Picture 13"/>
             <wp:cNvGraphicFramePr>
               <a:graphicFrameLocks xmlns:a="http://schemas.openxmlformats.org/drawingml/2006/main" noChangeAspect="1"/>
             </wp:cNvGraphicFramePr>
@@ -1813,7 +1824,7 @@
                   <pic:spPr>
                     <a:xfrm>
                       <a:off x="0" y="0"/>
-                      <a:ext cx="4354871" cy="3174031"/>
+                      <a:ext cx="4373175" cy="3417711"/>
                     </a:xfrm>
                     <a:prstGeom prst="rect">
                       <a:avLst/>
@@ -1828,6 +1839,7 @@
     </w:p>
     <w:p>
       <w:pPr>
+        <w:jc w:val="center"/>
         <w:rPr>
           <w:i/>
           <w:sz w:val="18"/>
@@ -1837,11 +1849,12 @@
         <w:rPr>
           <w:noProof/>
         </w:rPr>
+        <w:lastRenderedPageBreak/>
         <w:drawing>
-          <wp:inline distT="0" distB="0" distL="0" distR="0" wp14:anchorId="176BB6EB" wp14:editId="2ED46521">
-            <wp:extent cx="4306146" cy="3079630"/>
-            <wp:effectExtent l="0" t="0" r="0" b="6985"/>
-            <wp:docPr id="14" name="Picture 14"/>
+          <wp:inline distT="0" distB="0" distL="0" distR="0" wp14:anchorId="45F23D67" wp14:editId="1E2AE0DB">
+            <wp:extent cx="4339087" cy="3162527"/>
+            <wp:effectExtent l="0" t="0" r="4445" b="0"/>
+            <wp:docPr id="13" name="Picture 13"/>
             <wp:cNvGraphicFramePr>
               <a:graphicFrameLocks xmlns:a="http://schemas.openxmlformats.org/drawingml/2006/main" noChangeAspect="1"/>
             </wp:cNvGraphicFramePr>
@@ -1861,6 +1874,55 @@
                   <pic:spPr>
                     <a:xfrm>
                       <a:off x="0" y="0"/>
+                      <a:ext cx="4354871" cy="3174031"/>
+                    </a:xfrm>
+                    <a:prstGeom prst="rect">
+                      <a:avLst/>
+                    </a:prstGeom>
+                  </pic:spPr>
+                </pic:pic>
+              </a:graphicData>
+            </a:graphic>
+          </wp:inline>
+        </w:drawing>
+      </w:r>
+    </w:p>
+    <w:p>
+      <w:pPr>
+        <w:jc w:val="center"/>
+        <w:rPr>
+          <w:i/>
+          <w:sz w:val="18"/>
+        </w:rPr>
+      </w:pPr>
+      <w:r>
+        <w:rPr>
+          <w:noProof/>
+        </w:rPr>
+        <w:drawing>
+          <wp:inline distT="0" distB="0" distL="0" distR="0" wp14:anchorId="176BB6EB" wp14:editId="2ED46521">
+            <wp:extent cx="4306146" cy="3079630"/>
+            <wp:effectExtent l="0" t="0" r="0" b="6985"/>
+            <wp:docPr id="14" name="Picture 14"/>
+            <wp:cNvGraphicFramePr>
+              <a:graphicFrameLocks xmlns:a="http://schemas.openxmlformats.org/drawingml/2006/main" noChangeAspect="1"/>
+            </wp:cNvGraphicFramePr>
+            <a:graphic xmlns:a="http://schemas.openxmlformats.org/drawingml/2006/main">
+              <a:graphicData uri="http://schemas.openxmlformats.org/drawingml/2006/picture">
+                <pic:pic xmlns:pic="http://schemas.openxmlformats.org/drawingml/2006/picture">
+                  <pic:nvPicPr>
+                    <pic:cNvPr id="1" name=""/>
+                    <pic:cNvPicPr/>
+                  </pic:nvPicPr>
+                  <pic:blipFill>
+                    <a:blip r:embed="rId18"/>
+                    <a:stretch>
+                      <a:fillRect/>
+                    </a:stretch>
+                  </pic:blipFill>
+                  <pic:spPr>
+                    <a:xfrm>
+                      <a:off x="0" y="0"/>
                       <a:ext cx="4364373" cy="3121272"/>
                     </a:xfrm>
                     <a:prstGeom prst="rect">
@@ -1915,6 +1977,205 @@
       </w:r>
     </w:p>
     <w:p/>
+    <w:p>
+      <w:pPr>
+        <w:rPr>
+          <w:b/>
+          <w:sz w:val="32"/>
+        </w:rPr>
+      </w:pPr>
+      <w:r>
+        <w:rPr>
+          <w:b/>
+          <w:sz w:val="32"/>
+        </w:rPr>
+        <w:t>References</w:t>
+      </w:r>
+    </w:p>
+    <w:p>
+      <w:r>
+        <w:t>[1</w:t>
+      </w:r>
+      <w:proofErr w:type="gramStart"/>
+      <w:r>
+        <w:t>]  SQL</w:t>
+      </w:r>
+      <w:proofErr w:type="gramEnd"/>
+      <w:r>
+        <w:t xml:space="preserve"> Injection Prevention Cheat Sheet. (2018, February 06). Retrieved October 15, 2018, from https://www.owasp.org/index.php/SQL_Injection_Prevention_Cheat_Sheet#Defense_Option_1:_Prepared_Statements_.28with_Parameterized_Queries.29</w:t>
+      </w:r>
+    </w:p>
+    <w:p>
+      <w:r>
+        <w:t xml:space="preserve">[2] </w:t>
+      </w:r>
+      <w:proofErr w:type="spellStart"/>
+      <w:r>
+        <w:t>SoftwareTestingHelp</w:t>
+      </w:r>
+      <w:proofErr w:type="spellEnd"/>
+      <w:r>
+        <w:t xml:space="preserve">. (2019, February 13th). Top 20 Software Testing companies - 2019. Retrieved from </w:t>
+      </w:r>
+      <w:r>
+        <w:t>https://www.softwaretestinghelp.com/software-testing-service-providers/</w:t>
+      </w:r>
+    </w:p>
+    <w:p>
+      <w:pPr>
+        <w:rPr>
+          <w:rFonts w:ascii="Times New Roman" w:eastAsia="Times New Roman" w:hAnsi="Times New Roman" w:cs="Times New Roman"/>
+          <w:sz w:val="24"/>
+          <w:szCs w:val="24"/>
+        </w:rPr>
+      </w:pPr>
+      <w:r>
+        <w:t>[</w:t>
+      </w:r>
+      <w:r>
+        <w:t>3</w:t>
+      </w:r>
+      <w:r>
+        <w:t>]</w:t>
+      </w:r>
+      <w:r>
+        <w:t xml:space="preserve"> </w:t>
+      </w:r>
+      <w:r>
+        <w:rPr>
+          <w:rFonts w:ascii="Times New Roman" w:eastAsia="Times New Roman" w:hAnsi="Times New Roman" w:cs="Times New Roman"/>
+          <w:sz w:val="24"/>
+          <w:szCs w:val="24"/>
+        </w:rPr>
+        <w:t xml:space="preserve">“Blind SQL Injection.” </w:t>
+      </w:r>
+      <w:r>
+        <w:rPr>
+          <w:rFonts w:ascii="Times New Roman" w:eastAsia="Times New Roman" w:hAnsi="Times New Roman" w:cs="Times New Roman"/>
+          <w:i/>
+          <w:iCs/>
+          <w:sz w:val="24"/>
+          <w:szCs w:val="24"/>
+        </w:rPr>
+        <w:t>OWASP</w:t>
+      </w:r>
+      <w:r>
+        <w:rPr>
+          <w:rFonts w:ascii="Times New Roman" w:eastAsia="Times New Roman" w:hAnsi="Times New Roman" w:cs="Times New Roman"/>
+          <w:sz w:val="24"/>
+          <w:szCs w:val="24"/>
+        </w:rPr>
+        <w:t xml:space="preserve">, www.owasp.org/index.php/Blind_SQL_Injection. </w:t>
+      </w:r>
+    </w:p>
+    <w:p>
+      <w:pPr>
+        <w:rPr>
+          <w:b/>
+        </w:rPr>
+      </w:pPr>
+    </w:p>
+    <w:p>
+      <w:pPr>
+        <w:rPr>
+          <w:b/>
+        </w:rPr>
+      </w:pPr>
+      <w:r>
+        <w:rPr>
+          <w:b/>
+        </w:rPr>
+        <w:t>References for Web Application Development:</w:t>
+      </w:r>
+    </w:p>
+    <w:p>
+      <w:r>
+        <w:t>[</w:t>
+      </w:r>
+      <w:r>
+        <w:t>4</w:t>
+      </w:r>
+      <w:r>
+        <w:t xml:space="preserve">] Winter, Mark, and Mark Winter. “Creating Websites Using React and Django REST Framework.” </w:t>
+      </w:r>
+      <w:r>
+        <w:rPr>
+          <w:i/>
+          <w:iCs/>
+        </w:rPr>
+        <w:t>Hacker Noon</w:t>
+      </w:r>
+      <w:r>
+        <w:t>, Hacker Noon, 25 July 2017, hackernoon.com/creating-websites-using-react-and-django-rest-framework-b14c066087c7.</w:t>
+      </w:r>
+    </w:p>
+    <w:p>
+      <w:r>
+        <w:t>[</w:t>
+      </w:r>
+      <w:r>
+        <w:t>5</w:t>
+      </w:r>
+      <w:r>
+        <w:t xml:space="preserve">] </w:t>
+      </w:r>
+      <w:proofErr w:type="spellStart"/>
+      <w:r>
+        <w:t>Jordan.irabor</w:t>
+      </w:r>
+      <w:proofErr w:type="spellEnd"/>
+      <w:r>
+        <w:t xml:space="preserve">. “Build a To-Do Application Using Django and React.” </w:t>
+      </w:r>
+      <w:r>
+        <w:rPr>
+          <w:i/>
+          <w:iCs/>
+        </w:rPr>
+        <w:t>Scotch</w:t>
+      </w:r>
+      <w:r>
+        <w:t>, 19 Feb. 2019, scotch.io/tutorials/build-a-to-do-application-using-django-and-react.</w:t>
+      </w:r>
+    </w:p>
+    <w:p>
+      <w:r>
+        <w:t xml:space="preserve"> </w:t>
+      </w:r>
+      <w:r>
+        <w:t>[</w:t>
+      </w:r>
+      <w:r>
+        <w:t>6</w:t>
+      </w:r>
+      <w:r>
+        <w:t xml:space="preserve">] </w:t>
+      </w:r>
+      <w:proofErr w:type="spellStart"/>
+      <w:r>
+        <w:t>Nauvalazhar</w:t>
+      </w:r>
+      <w:proofErr w:type="spellEnd"/>
+      <w:r>
+        <w:t>. “</w:t>
+      </w:r>
+      <w:proofErr w:type="spellStart"/>
+      <w:r>
+        <w:t>Nauvalazhar</w:t>
+      </w:r>
+      <w:proofErr w:type="spellEnd"/>
+      <w:r>
+        <w:t>/My-Login.” GitHub, 11 Nov. 2018, github.com/</w:t>
+      </w:r>
+      <w:proofErr w:type="spellStart"/>
+      <w:r>
+        <w:t>nauvalazhar</w:t>
+      </w:r>
+      <w:proofErr w:type="spellEnd"/>
+      <w:r>
+        <w:t>/my-login.</w:t>
+      </w:r>
+    </w:p>
     <w:p>
       <w:pPr>
         <w:rPr>
@@ -2592,7 +2853,7 @@
       </w:r>
     </w:p>
     <w:p>
-      <w:hyperlink r:id="rId18" w:history="1">
+      <w:hyperlink r:id="rId19" w:history="1">
         <w:r>
           <w:rPr>
             <w:rStyle w:val="Hyperlink"/>
@@ -2608,6 +2869,7 @@
     </w:p>
     <w:p>
       <w:r>
+        <w:lastRenderedPageBreak/>
         <w:t>You’ll need to change the ZONE and PROJ variables to your preferences in each script.  They are located near the top under #variables.</w:t>
       </w:r>
     </w:p>
@@ -2634,7 +2896,7 @@
                     </pic:cNvPicPr>
                   </pic:nvPicPr>
                   <pic:blipFill>
-                    <a:blip r:embed="rId19">
+                    <a:blip r:embed="rId20">
                       <a:extLst>
                         <a:ext uri="{28A0092B-C50C-407E-A947-70E740481C1C}">
                           <a14:useLocalDpi xmlns:a14="http://schemas.microsoft.com/office/drawing/2010/main" val="0"/>
@@ -2708,7 +2970,7 @@
                     </pic:cNvPicPr>
                   </pic:nvPicPr>
                   <pic:blipFill>
-                    <a:blip r:embed="rId20" cstate="print">
+                    <a:blip r:embed="rId21" cstate="print">
                       <a:extLst>
                         <a:ext uri="{28A0092B-C50C-407E-A947-70E740481C1C}">
                           <a14:useLocalDpi xmlns:a14="http://schemas.microsoft.com/office/drawing/2010/main" val="0"/>
@@ -2747,47 +3009,47 @@
     </w:p>
     <w:p>
       <w:r>
+        <w:t>As of this writing</w:t>
+      </w:r>
+      <w:r>
+        <w:t xml:space="preserve"> there is no</w:t>
+      </w:r>
+      <w:r>
+        <w:t xml:space="preserve"> automation script for the React-</w:t>
+      </w:r>
+      <w:proofErr w:type="spellStart"/>
+      <w:r>
+        <w:t>django</w:t>
+      </w:r>
+      <w:proofErr w:type="spellEnd"/>
+      <w:r>
+        <w:t xml:space="preserve"> environment, </w:t>
+      </w:r>
+      <w:r>
+        <w:t>our hope is to add it later.</w:t>
+      </w:r>
+    </w:p>
+    <w:p/>
+    <w:p>
+      <w:r>
+        <w:t xml:space="preserve"> </w:t>
+      </w:r>
+      <w:r>
+        <w:t xml:space="preserve">You’ll want to change </w:t>
+      </w:r>
+      <w:r>
+        <w:t>all</w:t>
+      </w:r>
+      <w:r>
+        <w:t xml:space="preserve"> the directories in CloudComputing.sh to match your home directories.</w:t>
+      </w:r>
+    </w:p>
+    <w:p>
+      <w:r>
+        <w:rPr>
+          <w:noProof/>
+        </w:rPr>
         <w:lastRenderedPageBreak/>
-        <w:t>As of this writing</w:t>
-      </w:r>
-      <w:r>
-        <w:t xml:space="preserve"> there is no</w:t>
-      </w:r>
-      <w:r>
-        <w:t xml:space="preserve"> automation script for the React-</w:t>
-      </w:r>
-      <w:proofErr w:type="spellStart"/>
-      <w:r>
-        <w:t>django</w:t>
-      </w:r>
-      <w:proofErr w:type="spellEnd"/>
-      <w:r>
-        <w:t xml:space="preserve"> environment, </w:t>
-      </w:r>
-      <w:r>
-        <w:t>our hope is to add it later.</w:t>
-      </w:r>
-    </w:p>
-    <w:p/>
-    <w:p>
-      <w:r>
-        <w:t xml:space="preserve"> </w:t>
-      </w:r>
-      <w:r>
-        <w:t xml:space="preserve">You’ll want to change </w:t>
-      </w:r>
-      <w:r>
-        <w:t>all</w:t>
-      </w:r>
-      <w:r>
-        <w:t xml:space="preserve"> the directories in CloudComputing.sh to match your home directories.</w:t>
-      </w:r>
-    </w:p>
-    <w:p>
-      <w:r>
-        <w:rPr>
-          <w:noProof/>
-        </w:rPr>
         <w:drawing>
           <wp:inline distT="0" distB="0" distL="0" distR="0">
             <wp:extent cx="4960189" cy="5174816"/>
@@ -2806,7 +3068,7 @@
                     </pic:cNvPicPr>
                   </pic:nvPicPr>
                   <pic:blipFill>
-                    <a:blip r:embed="rId21" cstate="print">
+                    <a:blip r:embed="rId22" cstate="print">
                       <a:extLst>
                         <a:ext uri="{28A0092B-C50C-407E-A947-70E740481C1C}">
                           <a14:useLocalDpi xmlns:a14="http://schemas.microsoft.com/office/drawing/2010/main" val="0"/>
@@ -2871,7 +3133,7 @@
                     </pic:cNvPicPr>
                   </pic:nvPicPr>
                   <pic:blipFill>
-                    <a:blip r:embed="rId22">
+                    <a:blip r:embed="rId23">
                       <a:extLst>
                         <a:ext uri="{28A0092B-C50C-407E-A947-70E740481C1C}">
                           <a14:useLocalDpi xmlns:a14="http://schemas.microsoft.com/office/drawing/2010/main" val="0"/>
@@ -2924,6 +3186,7 @@
           <w:sz w:val="24"/>
           <w:u w:val="single"/>
         </w:rPr>
+        <w:lastRenderedPageBreak/>
         <w:t xml:space="preserve">README for </w:t>
       </w:r>
       <w:r>
@@ -2942,7 +3205,7 @@
       <w:r>
         <w:t xml:space="preserve"> to manually set up can be found </w:t>
       </w:r>
-      <w:hyperlink r:id="rId23" w:history="1">
+      <w:hyperlink r:id="rId24" w:history="1">
         <w:r>
           <w:rPr>
             <w:rStyle w:val="Hyperlink"/>
@@ -2985,7 +3248,33 @@
           <w:sz w:val="24"/>
           <w:u w:val="single"/>
         </w:rPr>
-        <w:t>REACT/Django setup on cloud virtual instance</w:t>
+        <w:t xml:space="preserve">REACT/Django setup on cloud virtual </w:t>
+      </w:r>
+      <w:proofErr w:type="gramStart"/>
+      <w:r>
+        <w:rPr>
+          <w:b/>
+          <w:sz w:val="24"/>
+          <w:u w:val="single"/>
+        </w:rPr>
+        <w:t>instance</w:t>
+      </w:r>
+      <w:r>
+        <w:rPr>
+          <w:b/>
+          <w:sz w:val="24"/>
+          <w:u w:val="single"/>
+        </w:rPr>
+        <w:t>(</w:t>
+      </w:r>
+      <w:proofErr w:type="gramEnd"/>
+      <w:r>
+        <w:rPr>
+          <w:b/>
+          <w:sz w:val="24"/>
+          <w:u w:val="single"/>
+        </w:rPr>
+        <w:t>Manual)</w:t>
       </w:r>
     </w:p>
     <w:p>
@@ -3258,7 +3547,7 @@
         </w:rPr>
         <w:t>From &lt;</w:t>
       </w:r>
-      <w:hyperlink r:id="rId24" w:anchor="toc-setting-up-the-frontend" w:history="1">
+      <w:hyperlink r:id="rId25" w:anchor="toc-setting-up-the-frontend" w:history="1">
         <w:r>
           <w:rPr>
             <w:rStyle w:val="Hyperlink"/>
@@ -3508,15 +3797,7 @@
           <w:sz w:val="22"/>
           <w:szCs w:val="22"/>
         </w:rPr>
-        <w:t xml:space="preserve"> apt-get install python3-pip apache2 libapache2-mod-wsgi-py</w:t>
-      </w:r>
-      <w:r>
-        <w:rPr>
-          <w:rFonts w:ascii="Calibri" w:hAnsi="Calibri" w:cs="Calibri"/>
-          <w:sz w:val="22"/>
-          <w:szCs w:val="22"/>
-        </w:rPr>
-        <w:t>3</w:t>
+        <w:t xml:space="preserve"> apt-get install python3-pip apache2 libapache2-mod-wsgi-py3</w:t>
       </w:r>
     </w:p>
     <w:p>
@@ -3736,7 +4017,6 @@
           <w:sz w:val="22"/>
           <w:szCs w:val="22"/>
         </w:rPr>
-        <w:lastRenderedPageBreak/>
         <w:drawing>
           <wp:inline distT="0" distB="0" distL="0" distR="0">
             <wp:extent cx="5943600" cy="2722880"/>
@@ -3755,7 +4035,7 @@
                     </pic:cNvPicPr>
                   </pic:nvPicPr>
                   <pic:blipFill>
-                    <a:blip r:embed="rId25">
+                    <a:blip r:embed="rId26">
                       <a:extLst>
                         <a:ext uri="{28A0092B-C50C-407E-A947-70E740481C1C}">
                           <a14:useLocalDpi xmlns:a14="http://schemas.microsoft.com/office/drawing/2010/main" val="0"/>
@@ -3845,6 +4125,7 @@
         <w:rPr>
           <w:rFonts w:ascii="Calibri" w:hAnsi="Calibri" w:cs="Calibri"/>
         </w:rPr>
+        <w:lastRenderedPageBreak/>
         <w:t>pipenv</w:t>
       </w:r>
       <w:proofErr w:type="spellEnd"/>
@@ -4021,7 +4302,7 @@
                     </pic:cNvPicPr>
                   </pic:nvPicPr>
                   <pic:blipFill>
-                    <a:blip r:embed="rId26">
+                    <a:blip r:embed="rId27">
                       <a:extLst>
                         <a:ext uri="{28A0092B-C50C-407E-A947-70E740481C1C}">
                           <a14:useLocalDpi xmlns:a14="http://schemas.microsoft.com/office/drawing/2010/main" val="0"/>
@@ -4251,7 +4532,7 @@
                     </pic:cNvPicPr>
                   </pic:nvPicPr>
                   <pic:blipFill>
-                    <a:blip r:embed="rId27">
+                    <a:blip r:embed="rId28">
                       <a:extLst>
                         <a:ext uri="{28A0092B-C50C-407E-A947-70E740481C1C}">
                           <a14:useLocalDpi xmlns:a14="http://schemas.microsoft.com/office/drawing/2010/main" val="0"/>
@@ -4320,7 +4601,6 @@
         <w:rPr>
           <w:rFonts w:ascii="Calibri" w:hAnsi="Calibri" w:cs="Calibri"/>
         </w:rPr>
-        <w:lastRenderedPageBreak/>
         <w:t xml:space="preserve">Create the appropriate migrations </w:t>
       </w:r>
       <w:proofErr w:type="gramStart"/>
@@ -4458,6 +4738,7 @@
           <w:sz w:val="22"/>
           <w:szCs w:val="22"/>
         </w:rPr>
+        <w:lastRenderedPageBreak/>
         <w:drawing>
           <wp:inline distT="0" distB="0" distL="0" distR="0">
             <wp:extent cx="5943600" cy="2418080"/>
@@ -4476,7 +4757,7 @@
                     </pic:cNvPicPr>
                   </pic:nvPicPr>
                   <pic:blipFill>
-                    <a:blip r:embed="rId28">
+                    <a:blip r:embed="rId29">
                       <a:extLst>
                         <a:ext uri="{28A0092B-C50C-407E-A947-70E740481C1C}">
                           <a14:useLocalDpi xmlns:a14="http://schemas.microsoft.com/office/drawing/2010/main" val="0"/>
@@ -4534,6 +4815,7 @@
         <w:spacing w:before="0" w:beforeAutospacing="0" w:after="0" w:afterAutospacing="0"/>
         <w:rPr>
           <w:rFonts w:ascii="Calibri" w:hAnsi="Calibri" w:cs="Calibri"/>
+          <w:i/>
           <w:sz w:val="22"/>
           <w:szCs w:val="22"/>
           <w:u w:val="single"/>
@@ -4544,6 +4826,7 @@
           <w:rFonts w:ascii="Calibri" w:hAnsi="Calibri" w:cs="Calibri"/>
           <w:b/>
           <w:bCs/>
+          <w:i/>
           <w:sz w:val="22"/>
           <w:szCs w:val="22"/>
           <w:u w:val="single"/>
@@ -4708,19 +4991,11 @@
           <w:rFonts w:ascii="Calibri" w:hAnsi="Calibri" w:cs="Calibri"/>
         </w:rPr>
       </w:pPr>
-      <w:proofErr w:type="gramStart"/>
-      <w:r>
-        <w:rPr>
-          <w:rFonts w:ascii="Calibri" w:hAnsi="Calibri" w:cs="Calibri"/>
-        </w:rPr>
-        <w:t>note:</w:t>
-      </w:r>
-      <w:proofErr w:type="gramEnd"/>
-      <w:r>
-        <w:rPr>
-          <w:rFonts w:ascii="Calibri" w:hAnsi="Calibri" w:cs="Calibri"/>
-        </w:rPr>
-        <w:t xml:space="preserve"> make sure settings.py/admin.py/and models.py are pushed into sanitized VMs. They are configuration settings that will break if you touch them.</w:t>
+      <w:r>
+        <w:rPr>
+          <w:rFonts w:ascii="Calibri" w:hAnsi="Calibri" w:cs="Calibri"/>
+        </w:rPr>
+        <w:t>note: make sure settings.py/admin.py/and models.py are pushed into sanitized VMs. They are configuration settings that will break if you touch them.</w:t>
       </w:r>
     </w:p>
     <w:p>
@@ -4915,7 +5190,7 @@
                     </pic:cNvPicPr>
                   </pic:nvPicPr>
                   <pic:blipFill>
-                    <a:blip r:embed="rId10" cstate="print">
+                    <a:blip r:embed="rId11" cstate="print">
                       <a:extLst>
                         <a:ext uri="{28A0092B-C50C-407E-A947-70E740481C1C}">
                           <a14:useLocalDpi xmlns:a14="http://schemas.microsoft.com/office/drawing/2010/main" val="0"/>
@@ -4972,6 +5247,7 @@
         <w:spacing w:before="0" w:beforeAutospacing="0" w:after="0" w:afterAutospacing="0"/>
         <w:rPr>
           <w:rFonts w:ascii="Calibri" w:hAnsi="Calibri" w:cs="Calibri"/>
+          <w:i/>
           <w:sz w:val="22"/>
           <w:szCs w:val="22"/>
         </w:rPr>
@@ -4981,11 +5257,36 @@
           <w:rFonts w:ascii="Calibri" w:hAnsi="Calibri" w:cs="Calibri"/>
           <w:b/>
           <w:bCs/>
+          <w:i/>
           <w:sz w:val="22"/>
           <w:szCs w:val="22"/>
           <w:u w:val="single"/>
         </w:rPr>
-        <w:t>BackendPT2: Database attachment</w:t>
+        <w:t>Backend</w:t>
+      </w:r>
+      <w:r>
+        <w:rPr>
+          <w:rFonts w:ascii="Calibri" w:hAnsi="Calibri" w:cs="Calibri"/>
+          <w:b/>
+          <w:bCs/>
+          <w:i/>
+          <w:sz w:val="22"/>
+          <w:szCs w:val="22"/>
+          <w:u w:val="single"/>
+        </w:rPr>
+        <w:t xml:space="preserve"> </w:t>
+      </w:r>
+      <w:r>
+        <w:rPr>
+          <w:rFonts w:ascii="Calibri" w:hAnsi="Calibri" w:cs="Calibri"/>
+          <w:b/>
+          <w:bCs/>
+          <w:i/>
+          <w:sz w:val="22"/>
+          <w:szCs w:val="22"/>
+          <w:u w:val="single"/>
+        </w:rPr>
+        <w:t>PT2: Database attachment</w:t>
       </w:r>
     </w:p>
     <w:p>
@@ -5006,7 +5307,6 @@
           <w:sz w:val="22"/>
           <w:szCs w:val="22"/>
         </w:rPr>
-        <w:lastRenderedPageBreak/>
         <w:t>-</w:t>
       </w:r>
       <w:proofErr w:type="spellStart"/>
@@ -5029,9 +5329,8 @@
           <w:sz w:val="22"/>
           <w:szCs w:val="22"/>
         </w:rPr>
-        <w:t xml:space="preserve"> REST framework uses SQLite3 as a lightweight database to contain </w:t>
-      </w:r>
-      <w:proofErr w:type="gramStart"/>
+        <w:t xml:space="preserve"> REST framework </w:t>
+      </w:r>
       <w:r>
         <w:rPr>
           <w:rFonts w:ascii="Calibri" w:hAnsi="Calibri" w:cs="Calibri"/>
@@ -5040,9 +5339,8 @@
           <w:sz w:val="22"/>
           <w:szCs w:val="22"/>
         </w:rPr>
-        <w:t>it's</w:t>
-      </w:r>
-      <w:proofErr w:type="gramEnd"/>
+        <w:t xml:space="preserve">by default </w:t>
+      </w:r>
       <w:r>
         <w:rPr>
           <w:rFonts w:ascii="Calibri" w:hAnsi="Calibri" w:cs="Calibri"/>
@@ -5051,9 +5349,9 @@
           <w:sz w:val="22"/>
           <w:szCs w:val="22"/>
         </w:rPr>
-        <w:t xml:space="preserve"> information. This is because </w:t>
-      </w:r>
-      <w:proofErr w:type="spellStart"/>
+        <w:t xml:space="preserve">uses SQLite3 as a lightweight database to contain </w:t>
+      </w:r>
+      <w:proofErr w:type="gramStart"/>
       <w:r>
         <w:rPr>
           <w:rFonts w:ascii="Calibri" w:hAnsi="Calibri" w:cs="Calibri"/>
@@ -5062,9 +5360,9 @@
           <w:sz w:val="22"/>
           <w:szCs w:val="22"/>
         </w:rPr>
-        <w:t>Dangjo</w:t>
-      </w:r>
-      <w:proofErr w:type="spellEnd"/>
+        <w:t>it's</w:t>
+      </w:r>
+      <w:proofErr w:type="gramEnd"/>
       <w:r>
         <w:rPr>
           <w:rFonts w:ascii="Calibri" w:hAnsi="Calibri" w:cs="Calibri"/>
@@ -5073,6 +5371,28 @@
           <w:sz w:val="22"/>
           <w:szCs w:val="22"/>
         </w:rPr>
+        <w:t xml:space="preserve"> information. This is because </w:t>
+      </w:r>
+      <w:proofErr w:type="spellStart"/>
+      <w:r>
+        <w:rPr>
+          <w:rFonts w:ascii="Calibri" w:hAnsi="Calibri" w:cs="Calibri"/>
+          <w:b/>
+          <w:bCs/>
+          <w:sz w:val="22"/>
+          <w:szCs w:val="22"/>
+        </w:rPr>
+        <w:t>Dangjo</w:t>
+      </w:r>
+      <w:proofErr w:type="spellEnd"/>
+      <w:r>
+        <w:rPr>
+          <w:rFonts w:ascii="Calibri" w:hAnsi="Calibri" w:cs="Calibri"/>
+          <w:b/>
+          <w:bCs/>
+          <w:sz w:val="22"/>
+          <w:szCs w:val="22"/>
+        </w:rPr>
         <w:t xml:space="preserve"> is meant for websites that has a small amount of traffic. As a result, no database implementation will be needed.</w:t>
       </w:r>
     </w:p>
@@ -5101,19 +5421,52 @@
         <w:spacing w:before="0" w:beforeAutospacing="0" w:after="0" w:afterAutospacing="0"/>
         <w:rPr>
           <w:rFonts w:ascii="Calibri" w:hAnsi="Calibri" w:cs="Calibri"/>
-          <w:sz w:val="22"/>
-          <w:szCs w:val="22"/>
-        </w:rPr>
-      </w:pPr>
-      <w:r>
-        <w:rPr>
-          <w:rFonts w:ascii="Calibri" w:hAnsi="Calibri" w:cs="Calibri"/>
           <w:b/>
           <w:bCs/>
+          <w:i/>
           <w:sz w:val="22"/>
           <w:szCs w:val="22"/>
           <w:u w:val="single"/>
         </w:rPr>
+      </w:pPr>
+    </w:p>
+    <w:p>
+      <w:pPr>
+        <w:pStyle w:val="NormalWeb"/>
+        <w:spacing w:before="0" w:beforeAutospacing="0" w:after="0" w:afterAutospacing="0"/>
+        <w:rPr>
+          <w:rFonts w:ascii="Calibri" w:hAnsi="Calibri" w:cs="Calibri"/>
+          <w:b/>
+          <w:bCs/>
+          <w:i/>
+          <w:sz w:val="22"/>
+          <w:szCs w:val="22"/>
+          <w:u w:val="single"/>
+        </w:rPr>
+      </w:pPr>
+    </w:p>
+    <w:p>
+      <w:pPr>
+        <w:pStyle w:val="NormalWeb"/>
+        <w:spacing w:before="0" w:beforeAutospacing="0" w:after="0" w:afterAutospacing="0"/>
+        <w:rPr>
+          <w:rFonts w:ascii="Calibri" w:hAnsi="Calibri" w:cs="Calibri"/>
+          <w:i/>
+          <w:sz w:val="22"/>
+          <w:szCs w:val="22"/>
+        </w:rPr>
+      </w:pPr>
+      <w:r>
+        <w:rPr>
+          <w:rFonts w:ascii="Calibri" w:hAnsi="Calibri" w:cs="Calibri"/>
+          <w:b/>
+          <w:bCs/>
+          <w:i/>
+          <w:sz w:val="22"/>
+          <w:szCs w:val="22"/>
+          <w:u w:val="single"/>
+        </w:rPr>
+        <w:lastRenderedPageBreak/>
         <w:t>FRONTEND:</w:t>
       </w:r>
     </w:p>
@@ -5933,7 +6286,6 @@
           <w:sz w:val="22"/>
           <w:szCs w:val="22"/>
         </w:rPr>
-        <w:lastRenderedPageBreak/>
         <w:drawing>
           <wp:inline distT="0" distB="0" distL="0" distR="0">
             <wp:extent cx="5943600" cy="3455670"/>
@@ -5952,7 +6304,7 @@
                     </pic:cNvPicPr>
                   </pic:nvPicPr>
                   <pic:blipFill>
-                    <a:blip r:embed="rId29">
+                    <a:blip r:embed="rId30">
                       <a:extLst>
                         <a:ext uri="{28A0092B-C50C-407E-A947-70E740481C1C}">
                           <a14:useLocalDpi xmlns:a14="http://schemas.microsoft.com/office/drawing/2010/main" val="0"/>
@@ -6041,6 +6393,7 @@
         <w:rPr>
           <w:rFonts w:ascii="Calibri" w:hAnsi="Calibri" w:cs="Calibri"/>
         </w:rPr>
+        <w:lastRenderedPageBreak/>
         <w:t>The frontend should look like this:</w:t>
       </w:r>
     </w:p>
@@ -6080,7 +6433,7 @@
                     </pic:cNvPicPr>
                   </pic:nvPicPr>
                   <pic:blipFill>
-                    <a:blip r:embed="rId9" cstate="print">
+                    <a:blip r:embed="rId10" cstate="print">
                       <a:extLst>
                         <a:ext uri="{28A0092B-C50C-407E-A947-70E740481C1C}">
                           <a14:useLocalDpi xmlns:a14="http://schemas.microsoft.com/office/drawing/2010/main" val="0"/>
@@ -6296,7 +6649,6 @@
           <w:rFonts w:ascii="Calibri" w:hAnsi="Calibri" w:cs="Calibri"/>
           <w:noProof/>
         </w:rPr>
-        <w:lastRenderedPageBreak/>
         <w:drawing>
           <wp:inline distT="0" distB="0" distL="0" distR="0">
             <wp:extent cx="5943600" cy="4345940"/>
@@ -6315,7 +6667,7 @@
                     </pic:cNvPicPr>
                   </pic:nvPicPr>
                   <pic:blipFill>
-                    <a:blip r:embed="rId30">
+                    <a:blip r:embed="rId31">
                       <a:extLst>
                         <a:ext uri="{28A0092B-C50C-407E-A947-70E740481C1C}">
                           <a14:useLocalDpi xmlns:a14="http://schemas.microsoft.com/office/drawing/2010/main" val="0"/>
@@ -6622,6 +6974,7 @@
           <w:szCs w:val="20"/>
         </w:rPr>
         <w:br/>
+        <w:t>admin' or 1=1#</w:t>
       </w:r>
       <w:r>
         <w:rPr>
@@ -6629,8 +6982,8 @@
           <w:sz w:val="20"/>
           <w:szCs w:val="20"/>
         </w:rPr>
-        <w:lastRenderedPageBreak/>
-        <w:t>admin' or 1=1#</w:t>
+        <w:br/>
+        <w:t>admin' or 1=1/*</w:t>
       </w:r>
       <w:r>
         <w:rPr>
@@ -6639,7 +6992,7 @@
           <w:szCs w:val="20"/>
         </w:rPr>
         <w:br/>
-        <w:t>admin' or 1=1/*</w:t>
+        <w:t>admin') or ('1'='1</w:t>
       </w:r>
       <w:r>
         <w:rPr>
@@ -6648,7 +7001,7 @@
           <w:szCs w:val="20"/>
         </w:rPr>
         <w:br/>
-        <w:t>admin') or ('1'='1</w:t>
+        <w:t>admin') or ('1'='1'--</w:t>
       </w:r>
       <w:r>
         <w:rPr>
@@ -6657,7 +7010,7 @@
           <w:szCs w:val="20"/>
         </w:rPr>
         <w:br/>
-        <w:t>admin') or ('1'='1'--</w:t>
+        <w:t>admin') or ('1'='1'#</w:t>
       </w:r>
       <w:r>
         <w:rPr>
@@ -6666,7 +7019,7 @@
           <w:szCs w:val="20"/>
         </w:rPr>
         <w:br/>
-        <w:t>admin') or ('1'='1'#</w:t>
+        <w:t>admin') or ('1'='1'/*</w:t>
       </w:r>
       <w:r>
         <w:rPr>
@@ -6675,7 +7028,7 @@
           <w:szCs w:val="20"/>
         </w:rPr>
         <w:br/>
-        <w:t>admin') or ('1'='1'/*</w:t>
+        <w:t>admin') or '1'='1</w:t>
       </w:r>
       <w:r>
         <w:rPr>
@@ -6684,7 +7037,7 @@
           <w:szCs w:val="20"/>
         </w:rPr>
         <w:br/>
-        <w:t>admin') or '1'='1</w:t>
+        <w:t>admin') or '1'='1'--</w:t>
       </w:r>
       <w:r>
         <w:rPr>
@@ -6693,7 +7046,7 @@
           <w:szCs w:val="20"/>
         </w:rPr>
         <w:br/>
-        <w:t>admin') or '1'='1'--</w:t>
+        <w:t>admin') or '1'='1'#</w:t>
       </w:r>
       <w:r>
         <w:rPr>
@@ -6702,7 +7055,7 @@
           <w:szCs w:val="20"/>
         </w:rPr>
         <w:br/>
-        <w:t>admin') or '1'='1'#</w:t>
+        <w:t>admin') or '1'='1'/*</w:t>
       </w:r>
       <w:r>
         <w:rPr>
@@ -6711,7 +7064,7 @@
           <w:szCs w:val="20"/>
         </w:rPr>
         <w:br/>
-        <w:t>admin') or '1'='1'/*</w:t>
+        <w:t>1234 ' AND 1=0 UNION ALL SELECT 'admin', '81dc9bdb52d04dc20036dbd8313ed055</w:t>
       </w:r>
       <w:r>
         <w:rPr>
@@ -6720,7 +7073,7 @@
           <w:szCs w:val="20"/>
         </w:rPr>
         <w:br/>
-        <w:t>1234 ' AND 1=0 UNION ALL SELECT 'admin', '81dc9bdb52d04dc20036dbd8313ed055</w:t>
+        <w:t>admin" --</w:t>
       </w:r>
       <w:r>
         <w:rPr>
@@ -6729,7 +7082,7 @@
           <w:szCs w:val="20"/>
         </w:rPr>
         <w:br/>
-        <w:t>admin" --</w:t>
+        <w:t>admin" #</w:t>
       </w:r>
       <w:r>
         <w:rPr>
@@ -6738,7 +7091,7 @@
           <w:szCs w:val="20"/>
         </w:rPr>
         <w:br/>
-        <w:t>admin" #</w:t>
+        <w:t>admin"/*</w:t>
       </w:r>
       <w:r>
         <w:rPr>
@@ -6747,7 +7100,7 @@
           <w:szCs w:val="20"/>
         </w:rPr>
         <w:br/>
-        <w:t>admin"/*</w:t>
+        <w:t>admin" or "1"="1</w:t>
       </w:r>
       <w:r>
         <w:rPr>
@@ -6756,7 +7109,7 @@
           <w:szCs w:val="20"/>
         </w:rPr>
         <w:br/>
-        <w:t>admin" or "1"="1</w:t>
+        <w:t>admin" or "1"="1"--</w:t>
       </w:r>
       <w:r>
         <w:rPr>
@@ -6765,7 +7118,7 @@
           <w:szCs w:val="20"/>
         </w:rPr>
         <w:br/>
-        <w:t>admin" or "1"="1"--</w:t>
+        <w:t>admin" or "1"="1"#</w:t>
       </w:r>
       <w:r>
         <w:rPr>
@@ -6774,7 +7127,7 @@
           <w:szCs w:val="20"/>
         </w:rPr>
         <w:br/>
-        <w:t>admin" or "1"="1"#</w:t>
+        <w:t>admin" or "1"="1"/*</w:t>
       </w:r>
       <w:r>
         <w:rPr>
@@ -6783,33 +7136,33 @@
           <w:szCs w:val="20"/>
         </w:rPr>
         <w:br/>
-        <w:t>admin" or "1"="1"/*</w:t>
-      </w:r>
+      </w:r>
+      <w:proofErr w:type="spellStart"/>
       <w:r>
         <w:rPr>
           <w:rFonts w:ascii="Courier New" w:eastAsia="Times New Roman" w:hAnsi="Courier New" w:cs="Courier New"/>
           <w:sz w:val="20"/>
           <w:szCs w:val="20"/>
         </w:rPr>
-        <w:br/>
-      </w:r>
-      <w:proofErr w:type="spellStart"/>
+        <w:t>admin"or</w:t>
+      </w:r>
+      <w:proofErr w:type="spellEnd"/>
       <w:r>
         <w:rPr>
           <w:rFonts w:ascii="Courier New" w:eastAsia="Times New Roman" w:hAnsi="Courier New" w:cs="Courier New"/>
           <w:sz w:val="20"/>
           <w:szCs w:val="20"/>
         </w:rPr>
-        <w:t>admin"or</w:t>
-      </w:r>
-      <w:proofErr w:type="spellEnd"/>
+        <w:t xml:space="preserve"> 1=1 or ""="</w:t>
+      </w:r>
       <w:r>
         <w:rPr>
           <w:rFonts w:ascii="Courier New" w:eastAsia="Times New Roman" w:hAnsi="Courier New" w:cs="Courier New"/>
           <w:sz w:val="20"/>
           <w:szCs w:val="20"/>
         </w:rPr>
-        <w:t xml:space="preserve"> 1=1 or ""="</w:t>
+        <w:br/>
+        <w:t>admin" or 1=1</w:t>
       </w:r>
       <w:r>
         <w:rPr>
@@ -6818,7 +7171,7 @@
           <w:szCs w:val="20"/>
         </w:rPr>
         <w:br/>
-        <w:t>admin" or 1=1</w:t>
+        <w:t>admin" or 1=1--</w:t>
       </w:r>
       <w:r>
         <w:rPr>
@@ -6827,7 +7180,7 @@
           <w:szCs w:val="20"/>
         </w:rPr>
         <w:br/>
-        <w:t>admin" or 1=1--</w:t>
+        <w:t>admin" or 1=1#</w:t>
       </w:r>
       <w:r>
         <w:rPr>
@@ -6836,7 +7189,7 @@
           <w:szCs w:val="20"/>
         </w:rPr>
         <w:br/>
-        <w:t>admin" or 1=1#</w:t>
+        <w:t>admin" or 1=1/*</w:t>
       </w:r>
       <w:r>
         <w:rPr>
@@ -6845,7 +7198,7 @@
           <w:szCs w:val="20"/>
         </w:rPr>
         <w:br/>
-        <w:t>admin" or 1=1/*</w:t>
+        <w:t>admin") or ("1"="1</w:t>
       </w:r>
       <w:r>
         <w:rPr>
@@ -6854,7 +7207,7 @@
           <w:szCs w:val="20"/>
         </w:rPr>
         <w:br/>
-        <w:t>admin") or ("1"="1</w:t>
+        <w:t>admin") or ("1"="1"--</w:t>
       </w:r>
       <w:r>
         <w:rPr>
@@ -6863,7 +7216,7 @@
           <w:szCs w:val="20"/>
         </w:rPr>
         <w:br/>
-        <w:t>admin") or ("1"="1"--</w:t>
+        <w:t>admin") or ("1"="1"#</w:t>
       </w:r>
       <w:r>
         <w:rPr>
@@ -6872,7 +7225,7 @@
           <w:szCs w:val="20"/>
         </w:rPr>
         <w:br/>
-        <w:t>admin") or ("1"="1"#</w:t>
+        <w:t>admin") or ("1"="1"/*</w:t>
       </w:r>
       <w:r>
         <w:rPr>
@@ -6881,7 +7234,7 @@
           <w:szCs w:val="20"/>
         </w:rPr>
         <w:br/>
-        <w:t>admin") or ("1"="1"/*</w:t>
+        <w:t>admin") or "1"="1</w:t>
       </w:r>
       <w:r>
         <w:rPr>
@@ -6890,7 +7243,7 @@
           <w:szCs w:val="20"/>
         </w:rPr>
         <w:br/>
-        <w:t>admin") or "1"="1</w:t>
+        <w:t>admin") or "1"="1"--</w:t>
       </w:r>
       <w:r>
         <w:rPr>
@@ -6899,7 +7252,7 @@
           <w:szCs w:val="20"/>
         </w:rPr>
         <w:br/>
-        <w:t>admin") or "1"="1"--</w:t>
+        <w:t>admin") or "1"="1"#</w:t>
       </w:r>
       <w:r>
         <w:rPr>
@@ -6908,7 +7261,7 @@
           <w:szCs w:val="20"/>
         </w:rPr>
         <w:br/>
-        <w:t>admin") or "1"="1"#</w:t>
+        <w:t>admin") or "1"="1"/*</w:t>
       </w:r>
       <w:r>
         <w:rPr>
@@ -6917,27 +7270,9 @@
           <w:szCs w:val="20"/>
         </w:rPr>
         <w:br/>
-        <w:t>admin") or "1"="1"/*</w:t>
-      </w:r>
-      <w:r>
-        <w:rPr>
-          <w:rFonts w:ascii="Courier New" w:eastAsia="Times New Roman" w:hAnsi="Courier New" w:cs="Courier New"/>
-          <w:sz w:val="20"/>
-          <w:szCs w:val="20"/>
-        </w:rPr>
-        <w:br/>
         <w:t>1234 " AND 1=0 UNION ALL SELECT "admin", "81dc9bdb52d04dc20036dbd8313ed055</w:t>
       </w:r>
     </w:p>
-    <w:p>
-      <w:pPr>
-        <w:rPr>
-          <w:rFonts w:ascii="Times New Roman" w:eastAsia="Times New Roman" w:hAnsi="Times New Roman" w:cs="Times New Roman"/>
-        </w:rPr>
-      </w:pPr>
-    </w:p>
-    <w:p/>
-    <w:p/>
     <w:sectPr>
       <w:pgSz w:w="12240" w:h="15840"/>
       <w:pgMar w:top="1440" w:right="1440" w:bottom="630" w:left="1440" w:header="720" w:footer="720" w:gutter="0"/>
@@ -8618,7 +8953,7 @@
       </w:pPr>
     </w:pPrDefault>
   </w:docDefaults>
-  <w:latentStyles w:defLockedState="0" w:defUIPriority="99" w:defSemiHidden="0" w:defUnhideWhenUsed="0" w:defQFormat="0" w:count="376">
+  <w:latentStyles w:defLockedState="0" w:defUIPriority="99" w:defSemiHidden="0" w:defUnhideWhenUsed="0" w:defQFormat="0" w:count="375">
     <w:lsdException w:name="Normal" w:uiPriority="0" w:qFormat="1"/>
     <w:lsdException w:name="heading 1" w:uiPriority="9" w:qFormat="1"/>
     <w:lsdException w:name="heading 2" w:semiHidden="1" w:uiPriority="9" w:unhideWhenUsed="1" w:qFormat="1"/>
@@ -8724,6 +9059,7 @@
     <w:lsdException w:name="HTML Sample" w:semiHidden="1" w:unhideWhenUsed="1"/>
     <w:lsdException w:name="HTML Typewriter" w:semiHidden="1" w:unhideWhenUsed="1"/>
     <w:lsdException w:name="HTML Variable" w:semiHidden="1" w:unhideWhenUsed="1"/>
+    <w:lsdException w:name="Normal Table" w:semiHidden="1" w:unhideWhenUsed="1"/>
     <w:lsdException w:name="annotation subject" w:semiHidden="1" w:unhideWhenUsed="1"/>
     <w:lsdException w:name="No List" w:semiHidden="1" w:unhideWhenUsed="1"/>
     <w:lsdException w:name="Outline List 1" w:semiHidden="1" w:unhideWhenUsed="1"/>
@@ -8770,8 +9106,10 @@
     <w:lsdException w:name="Table Subtle 2" w:semiHidden="1" w:unhideWhenUsed="1"/>
     <w:lsdException w:name="Table Web 1" w:semiHidden="1" w:unhideWhenUsed="1"/>
     <w:lsdException w:name="Table Web 2" w:semiHidden="1" w:unhideWhenUsed="1"/>
+    <w:lsdException w:name="Table Web 3" w:semiHidden="1" w:unhideWhenUsed="1"/>
     <w:lsdException w:name="Balloon Text" w:semiHidden="1" w:unhideWhenUsed="1"/>
     <w:lsdException w:name="Table Grid" w:uiPriority="39"/>
+    <w:lsdException w:name="Table Theme" w:semiHidden="1" w:unhideWhenUsed="1"/>
     <w:lsdException w:name="Placeholder Text" w:semiHidden="1"/>
     <w:lsdException w:name="No Spacing" w:uiPriority="1" w:qFormat="1"/>
     <w:lsdException w:name="Light Shading" w:uiPriority="60"/>
@@ -8991,7 +9329,6 @@
     <w:lsdException w:name="Smart Hyperlink" w:semiHidden="1" w:unhideWhenUsed="1"/>
     <w:lsdException w:name="Hashtag" w:semiHidden="1" w:unhideWhenUsed="1"/>
     <w:lsdException w:name="Unresolved Mention" w:semiHidden="1" w:unhideWhenUsed="1"/>
-    <w:lsdException w:name="Smart Link" w:semiHidden="1" w:unhideWhenUsed="1"/>
   </w:latentStyles>
   <w:style w:type="paragraph" w:default="1" w:styleId="Normal">
     <w:name w:val="Normal"/>
@@ -9349,4 +9686,16 @@
     </a:ext>
   </a:extLst>
 </a:theme>
+</file>
+
+<file path=customXml/item1.xml><?xml version="1.0" encoding="utf-8"?>
+<b:Sources xmlns:b="http://schemas.openxmlformats.org/officeDocument/2006/bibliography" xmlns="http://schemas.openxmlformats.org/officeDocument/2006/bibliography" SelectedStyle="\APASixthEditionOfficeOnline.xsl" StyleName="APA" Version="6"/>
+</file>
+
+<file path=customXml/itemProps1.xml><?xml version="1.0" encoding="utf-8"?>
+<ds:datastoreItem xmlns:ds="http://schemas.openxmlformats.org/officeDocument/2006/customXml" ds:itemID="{A4CBE26E-2063-4378-8EA0-4F8E4FC6E698}">
+  <ds:schemaRefs>
+    <ds:schemaRef ds:uri="http://schemas.openxmlformats.org/officeDocument/2006/bibliography"/>
+  </ds:schemaRefs>
+</ds:datastoreItem>
 </file>
</xml_diff>